<commit_message>
Memory and Write Back report
</commit_message>
<xml_diff>
--- a/DLX/Report.docx
+++ b/DLX/Report.docx
@@ -25,7 +25,31 @@
         <w:rPr>
           <w:rFonts w:cs="Times New Roman"/>
         </w:rPr>
-        <w:t>4 - Decode</w:t>
+        <w:t>6</w:t>
+      </w:r>
+      <w:r>
+        <w:rPr>
+          <w:rFonts w:cs="Times New Roman"/>
+        </w:rPr>
+        <w:t xml:space="preserve"> </w:t>
+      </w:r>
+      <w:r>
+        <w:rPr>
+          <w:rFonts w:cs="Times New Roman"/>
+        </w:rPr>
+        <w:t>–</w:t>
+      </w:r>
+      <w:r>
+        <w:rPr>
+          <w:rFonts w:cs="Times New Roman"/>
+        </w:rPr>
+        <w:t xml:space="preserve"> </w:t>
+      </w:r>
+      <w:r>
+        <w:rPr>
+          <w:rFonts w:cs="Times New Roman"/>
+        </w:rPr>
+        <w:t>Memory and Write back</w:t>
       </w:r>
     </w:p>
     <w:p/>
@@ -39,38 +63,21 @@
     </w:p>
     <w:p>
       <w:r>
-        <w:t>The goal of this project was to take a whole command from the Fetch stage and decode it to determine what the command was, and read values out of the registers when necessary. This required that we implement a RAM in the stage, as well as capability to read and write to it.</w:t>
-      </w:r>
-      <w:r>
-        <w:t xml:space="preserve"> The opcode decoding part is just a large switch case, which could be condensed to about 5 options but we have kept separated into 19 cases for an easier time adjusting it later if necessary.</w:t>
-      </w:r>
-    </w:p>
-    <w:p>
-      <w:r>
-        <w:t xml:space="preserve">We created a </w:t>
-      </w:r>
-      <w:r>
-        <w:t>top-level</w:t>
-      </w:r>
-      <w:r>
-        <w:t xml:space="preserve"> project called ‘DLX’ that will be used from now on as our </w:t>
-      </w:r>
-      <w:r>
-        <w:t>top-level</w:t>
-      </w:r>
-      <w:r>
-        <w:t xml:space="preserve"> project, and then we will use GitHub as version control if we ever need to go back and retrieve code from previous labs. </w:t>
-      </w:r>
-      <w:r>
-        <w:t>We then copied the Fetch stage over and implemented the Decode stage, connecting them in the DLX top file.</w:t>
-      </w:r>
-    </w:p>
-    <w:p>
-      <w:r>
-        <w:t>Once the two stages were in place, we implemented a testbench to prove out our code and demonstrate it’s functionality.</w:t>
-      </w:r>
-      <w:r>
-        <w:t xml:space="preserve"> It was a tricky testbench because of having to time the jumps for the fetch stage as well as setting the correct values from register write back. See Figure 1 for an overview of the evaluation of 2!.</w:t>
+        <w:t>Th</w:t>
+      </w:r>
+      <w:r>
+        <w:t>is lab was the last to finish up the stages of the DLX processor. This required that we implement the data memory as well as the ability to write back to the registers. We had already written the data .mif files so setting up the data RAM was as simple as implementing the Quartus IP RAM and connecting it to the project. Then implementing the memory and write back stages was significantly easier than previous stages.</w:t>
+      </w:r>
+    </w:p>
+    <w:p>
+      <w:r>
+        <w:t xml:space="preserve">Once all of the stages were connected in the top level, the processor was ready to go and we just needed to write the testbench. The testbench was rather trivial this time around, because the processor is now capable of running the instructions in memory on </w:t>
+      </w:r>
+      <w:r>
+        <w:t>its</w:t>
+      </w:r>
+      <w:r>
+        <w:t xml:space="preserve"> own, so we essentially just supplied the clock.</w:t>
       </w:r>
     </w:p>
     <w:p>
@@ -82,10 +89,10 @@
           <w:noProof/>
         </w:rPr>
         <w:drawing>
-          <wp:inline distT="0" distB="0" distL="0" distR="0" wp14:anchorId="0EAAD7A1" wp14:editId="20CEF67E">
-            <wp:extent cx="6050284" cy="3084824"/>
-            <wp:effectExtent l="0" t="0" r="7620" b="1905"/>
-            <wp:docPr id="5" name="Picture 5"/>
+          <wp:inline distT="0" distB="0" distL="0" distR="0" wp14:anchorId="5D244193" wp14:editId="0A690C89">
+            <wp:extent cx="5943600" cy="3423285"/>
+            <wp:effectExtent l="0" t="0" r="0" b="5715"/>
+            <wp:docPr id="1" name="Picture 1"/>
             <wp:cNvGraphicFramePr>
               <a:graphicFrameLocks xmlns:a="http://schemas.openxmlformats.org/drawingml/2006/main" noChangeAspect="1"/>
             </wp:cNvGraphicFramePr>
@@ -93,13 +100,13 @@
               <a:graphicData uri="http://schemas.openxmlformats.org/drawingml/2006/picture">
                 <pic:pic xmlns:pic="http://schemas.openxmlformats.org/drawingml/2006/picture">
                   <pic:nvPicPr>
-                    <pic:cNvPr id="0" name="Picture 2"/>
+                    <pic:cNvPr id="0" name="Picture 1"/>
                     <pic:cNvPicPr>
                       <a:picLocks noChangeAspect="1" noChangeArrowheads="1"/>
                     </pic:cNvPicPr>
                   </pic:nvPicPr>
                   <pic:blipFill>
-                    <a:blip r:embed="rId6" cstate="print">
+                    <a:blip r:embed="rId6">
                       <a:extLst>
                         <a:ext uri="{28A0092B-C50C-407E-A947-70E740481C1C}">
                           <a14:useLocalDpi xmlns:a14="http://schemas.microsoft.com/office/drawing/2010/main" val="0"/>
@@ -114,12 +121,15 @@
                   <pic:spPr bwMode="auto">
                     <a:xfrm>
                       <a:off x="0" y="0"/>
-                      <a:ext cx="6079545" cy="3099743"/>
+                      <a:ext cx="5943600" cy="3423285"/>
                     </a:xfrm>
                     <a:prstGeom prst="rect">
                       <a:avLst/>
                     </a:prstGeom>
                     <a:noFill/>
+                    <a:ln>
+                      <a:noFill/>
+                    </a:ln>
                   </pic:spPr>
                 </pic:pic>
               </a:graphicData>
@@ -177,24 +187,140 @@
         <w:rPr>
           <w:color w:val="auto"/>
         </w:rPr>
-        <w:t>: ModelSim of 2! using the Fetch and Decode stages</w:t>
-      </w:r>
-      <w:r>
-        <w:rPr>
-          <w:color w:val="auto"/>
-        </w:rPr>
-        <w:t>, input is on R1 and output is on R2</w:t>
-      </w:r>
-      <w:r>
-        <w:rPr>
-          <w:color w:val="auto"/>
-        </w:rPr>
-        <w:t xml:space="preserve"> with R0 being on the bottom.</w:t>
-      </w:r>
-    </w:p>
-    <w:p>
-      <w:r>
-        <w:t>We did run into issues where little things were forgotten in the Decode file, like having it become active on the rising edge of the clock and having a default case. We did eventually work out those issues.</w:t>
+        <w:t>:  The last two rows are the data_memory, the third to last is the ram address where the initial number and then the result are stored.</w:t>
+      </w:r>
+    </w:p>
+    <w:p>
+      <w:pPr>
+        <w:keepNext/>
+      </w:pPr>
+      <w:r>
+        <w:rPr>
+          <w:noProof/>
+        </w:rPr>
+        <w:lastRenderedPageBreak/>
+        <w:drawing>
+          <wp:inline distT="0" distB="0" distL="0" distR="0" wp14:anchorId="4B2305A2" wp14:editId="0278CB05">
+            <wp:extent cx="5943600" cy="3423285"/>
+            <wp:effectExtent l="0" t="0" r="0" b="5715"/>
+            <wp:docPr id="2" name="Picture 2"/>
+            <wp:cNvGraphicFramePr>
+              <a:graphicFrameLocks xmlns:a="http://schemas.openxmlformats.org/drawingml/2006/main" noChangeAspect="1"/>
+            </wp:cNvGraphicFramePr>
+            <a:graphic xmlns:a="http://schemas.openxmlformats.org/drawingml/2006/main">
+              <a:graphicData uri="http://schemas.openxmlformats.org/drawingml/2006/picture">
+                <pic:pic xmlns:pic="http://schemas.openxmlformats.org/drawingml/2006/picture">
+                  <pic:nvPicPr>
+                    <pic:cNvPr id="0" name="Picture 3"/>
+                    <pic:cNvPicPr>
+                      <a:picLocks noChangeAspect="1" noChangeArrowheads="1"/>
+                    </pic:cNvPicPr>
+                  </pic:nvPicPr>
+                  <pic:blipFill>
+                    <a:blip r:embed="rId7">
+                      <a:extLst>
+                        <a:ext uri="{28A0092B-C50C-407E-A947-70E740481C1C}">
+                          <a14:useLocalDpi xmlns:a14="http://schemas.microsoft.com/office/drawing/2010/main" val="0"/>
+                        </a:ext>
+                      </a:extLst>
+                    </a:blip>
+                    <a:srcRect/>
+                    <a:stretch>
+                      <a:fillRect/>
+                    </a:stretch>
+                  </pic:blipFill>
+                  <pic:spPr bwMode="auto">
+                    <a:xfrm>
+                      <a:off x="0" y="0"/>
+                      <a:ext cx="5943600" cy="3423285"/>
+                    </a:xfrm>
+                    <a:prstGeom prst="rect">
+                      <a:avLst/>
+                    </a:prstGeom>
+                    <a:noFill/>
+                    <a:ln>
+                      <a:noFill/>
+                    </a:ln>
+                  </pic:spPr>
+                </pic:pic>
+              </a:graphicData>
+            </a:graphic>
+          </wp:inline>
+        </w:drawing>
+      </w:r>
+    </w:p>
+    <w:p>
+      <w:pPr>
+        <w:pStyle w:val="Caption"/>
+        <w:jc w:val="center"/>
+        <w:rPr>
+          <w:color w:val="auto"/>
+        </w:rPr>
+      </w:pPr>
+      <w:r>
+        <w:rPr>
+          <w:color w:val="auto"/>
+        </w:rPr>
+        <w:t xml:space="preserve">Figure </w:t>
+      </w:r>
+      <w:r>
+        <w:rPr>
+          <w:color w:val="auto"/>
+        </w:rPr>
+        <w:fldChar w:fldCharType="begin"/>
+      </w:r>
+      <w:r>
+        <w:rPr>
+          <w:color w:val="auto"/>
+        </w:rPr>
+        <w:instrText xml:space="preserve"> SEQ Figure \* ARABIC </w:instrText>
+      </w:r>
+      <w:r>
+        <w:rPr>
+          <w:color w:val="auto"/>
+        </w:rPr>
+        <w:fldChar w:fldCharType="separate"/>
+      </w:r>
+      <w:r>
+        <w:rPr>
+          <w:noProof/>
+          <w:color w:val="auto"/>
+        </w:rPr>
+        <w:t>2</w:t>
+      </w:r>
+      <w:r>
+        <w:rPr>
+          <w:color w:val="auto"/>
+        </w:rPr>
+        <w:fldChar w:fldCharType="end"/>
+      </w:r>
+      <w:r>
+        <w:rPr>
+          <w:color w:val="auto"/>
+        </w:rPr>
+        <w:t>: Showing 0x1C8CFC00 as the result, or base 10:  479,001,600</w:t>
+      </w:r>
+    </w:p>
+    <w:p>
+      <w:pPr>
+        <w:pStyle w:val="Heading1"/>
+        <w:tabs>
+          <w:tab w:val="left" w:pos="3982"/>
+        </w:tabs>
+      </w:pPr>
+      <w:r>
+        <w:t>Results</w:t>
+      </w:r>
+      <w:r>
+        <w:tab/>
+      </w:r>
+    </w:p>
+    <w:p>
+      <w:r>
+        <w:t xml:space="preserve">We were successful in creating the </w:t>
+      </w:r>
+      <w:r>
+        <w:t>final stages, and were able to show the 12! Computation.</w:t>
       </w:r>
     </w:p>
     <w:p>
@@ -202,39 +328,25 @@
         <w:pStyle w:val="Heading1"/>
       </w:pPr>
       <w:r>
-        <w:lastRenderedPageBreak/>
-        <w:t>Results</w:t>
-      </w:r>
-    </w:p>
-    <w:p>
-      <w:r>
-        <w:t>We were successful in creating the Decode stage, connecting it to the Fetch stage, and creating a testbench that demonstrates the current functionality.</w:t>
+        <w:t>Conclusions</w:t>
       </w:r>
     </w:p>
     <w:p>
       <w:pPr>
-        <w:pStyle w:val="Heading1"/>
+        <w:rPr>
+          <w:i/>
+        </w:rPr>
       </w:pPr>
       <w:r>
-        <w:t>Conclusions</w:t>
-      </w:r>
-    </w:p>
-    <w:p>
-      <w:pPr>
-        <w:rPr>
-          <w:i/>
-        </w:rPr>
-      </w:pPr>
-      <w:r>
-        <w:t>This project was a successful next step in creating the whole DLX processor, has set us up well for completing the rest of the processor, and increased our understanding of processor decode stages and well as testbenches.</w:t>
-      </w:r>
-      <w:r>
-        <w:t xml:space="preserve"> </w:t>
+        <w:t xml:space="preserve">This project was </w:t>
+      </w:r>
+      <w:r>
+        <w:t>a success, and we completed the memory and write back stages as well as the testbench to go with it.</w:t>
       </w:r>
     </w:p>
     <w:sectPr>
-      <w:headerReference w:type="default" r:id="rId7"/>
-      <w:footerReference w:type="default" r:id="rId8"/>
+      <w:headerReference w:type="default" r:id="rId8"/>
+      <w:footerReference w:type="default" r:id="rId9"/>
       <w:pgSz w:w="12240" w:h="15840"/>
       <w:pgMar w:top="1440" w:right="1440" w:bottom="1440" w:left="1440" w:header="720" w:footer="720" w:gutter="0"/>
       <w:cols w:space="720"/>
@@ -315,14 +427,27 @@
     <w:r>
       <w:t xml:space="preserve"> of </w:t>
     </w:r>
-    <w:fldSimple w:instr=" NUMPAGES  \* Arabic  \* MERGEFORMAT ">
-      <w:r>
-        <w:rPr>
-          <w:noProof/>
-        </w:rPr>
-        <w:t>2</w:t>
-      </w:r>
-    </w:fldSimple>
+    <w:r>
+      <w:fldChar w:fldCharType="begin"/>
+    </w:r>
+    <w:r>
+      <w:instrText xml:space="preserve"> NUMPAGES  \* Arabic  \* MERGEFORMAT </w:instrText>
+    </w:r>
+    <w:r>
+      <w:fldChar w:fldCharType="separate"/>
+    </w:r>
+    <w:r>
+      <w:rPr>
+        <w:noProof/>
+      </w:rPr>
+      <w:t>2</w:t>
+    </w:r>
+    <w:r>
+      <w:rPr>
+        <w:noProof/>
+      </w:rPr>
+      <w:fldChar w:fldCharType="end"/>
+    </w:r>
   </w:p>
 </w:ftr>
 </file>
@@ -984,6 +1109,29 @@
       <w:szCs w:val="18"/>
     </w:rPr>
   </w:style>
+  <w:style w:type="character" w:styleId="Hyperlink">
+    <w:name w:val="Hyperlink"/>
+    <w:basedOn w:val="DefaultParagraphFont"/>
+    <w:uiPriority w:val="99"/>
+    <w:unhideWhenUsed/>
+    <w:rsid w:val="007A125C"/>
+    <w:rPr>
+      <w:color w:val="0563C1" w:themeColor="hyperlink"/>
+      <w:u w:val="single"/>
+    </w:rPr>
+  </w:style>
+  <w:style w:type="character" w:styleId="UnresolvedMention">
+    <w:name w:val="Unresolved Mention"/>
+    <w:basedOn w:val="DefaultParagraphFont"/>
+    <w:uiPriority w:val="99"/>
+    <w:semiHidden/>
+    <w:unhideWhenUsed/>
+    <w:rsid w:val="007A125C"/>
+    <w:rPr>
+      <w:color w:val="605E5C"/>
+      <w:shd w:val="clear" w:color="auto" w:fill="E1DFDD"/>
+    </w:rPr>
+  </w:style>
 </w:styles>
 </file>
 

</xml_diff>